<commit_message>
Improved UX with JOBS_LOADING enhanced component switching
</commit_message>
<xml_diff>
--- a/Resumes & Resources/Software Engineer/Jason Brunelle Resume.docx
+++ b/Resumes & Resources/Software Engineer/Jason Brunelle Resume.docx
@@ -5,6 +5,9 @@
     <w:p>
       <w:pPr>
         <w:pStyle w:val="Standard"/>
+        <w:tabs>
+          <w:tab w:val="left" w:pos="9090"/>
+        </w:tabs>
         <w:spacing w:after="0"/>
         <w:rPr>
           <w:rFonts w:ascii="Libre Baskerville" w:hAnsi="Libre Baskerville"/>
@@ -21,6 +24,33 @@
           <w:szCs w:val="38"/>
         </w:rPr>
         <w:t>Jason M. Brunelle</w:t>
+      </w:r>
+      <w:r>
+        <w:rPr>
+          <w:rFonts w:ascii="Libre Baskerville" w:hAnsi="Libre Baskerville"/>
+          <w:b/>
+          <w:sz w:val="38"/>
+          <w:szCs w:val="38"/>
+        </w:rPr>
+        <w:t xml:space="preserve"> </w:t>
+      </w:r>
+      <w:r>
+        <w:rPr>
+          <w:rFonts w:ascii="Libre Baskerville" w:hAnsi="Libre Baskerville"/>
+          <w:b/>
+          <w:sz w:val="38"/>
+          <w:szCs w:val="38"/>
+        </w:rPr>
+        <w:tab/>
+      </w:r>
+      <w:r>
+        <w:rPr>
+          <w:rFonts w:ascii="Libre Baskerville" w:hAnsi="Libre Baskerville"/>
+          <w:b/>
+          <w:sz w:val="28"/>
+          <w:szCs w:val="28"/>
+        </w:rPr>
+        <w:t>Chicago, IL</w:t>
       </w:r>
     </w:p>
     <w:p>
@@ -127,10 +157,16 @@
         <w:rPr>
           <w:rFonts w:ascii="Roboto" w:hAnsi="Roboto"/>
         </w:rPr>
-        <w:t>Computer Programmer and aspiring Software Engineer with over 20 years computer experience whose passion for computers never wavered in that time. Experience in Programming, Quality Assurance, and System Administration. Recent graduate with a B.S. in Computer Science with ten years management experience. Dedicated problem-solver, strategic thinker and multi-tasker who keeps calm under pressure.</w:t>
+        <w:t>Computer Programmer and aspiring Software Engineer with over 20 years computer experience whose passion for computers never wavered in that time. Experience in Programming, Quality Assurance, and System Administration. Recent graduate with a B.S. in Comput</w:t>
       </w:r>
       <w:bookmarkStart w:id="0" w:name="_GoBack"/>
       <w:bookmarkEnd w:id="0"/>
+      <w:r>
+        <w:rPr>
+          <w:rFonts w:ascii="Roboto" w:hAnsi="Roboto"/>
+        </w:rPr>
+        <w:t>er Science with ten years management experience. Dedicated problem-solver, strategic thinker and multi-tasker who keeps calm under pressure.</w:t>
+      </w:r>
     </w:p>
     <w:p>
       <w:pPr>
@@ -232,7 +268,19 @@
         <w:rPr>
           <w:rFonts w:ascii="Roboto" w:hAnsi="Roboto"/>
         </w:rPr>
-        <w:t xml:space="preserve"> Java</w:t>
+        <w:t xml:space="preserve"> </w:t>
+      </w:r>
+      <w:r>
+        <w:rPr>
+          <w:rFonts w:ascii="Roboto" w:hAnsi="Roboto"/>
+        </w:rPr>
+        <w:t xml:space="preserve">C#, </w:t>
+      </w:r>
+      <w:r>
+        <w:rPr>
+          <w:rFonts w:ascii="Roboto" w:hAnsi="Roboto"/>
+        </w:rPr>
+        <w:t>Java</w:t>
       </w:r>
     </w:p>
     <w:p>
@@ -309,6 +357,12 @@
           <w:rFonts w:ascii="Roboto" w:hAnsi="Roboto"/>
         </w:rPr>
         <w:t>QL</w:t>
+      </w:r>
+      <w:r>
+        <w:rPr>
+          <w:rFonts w:ascii="Roboto" w:hAnsi="Roboto"/>
+        </w:rPr>
+        <w:t>, MySQL</w:t>
       </w:r>
       <w:r>
         <w:rPr>
@@ -1670,7 +1724,7 @@
       </w:pPr>
     </w:pPrDefault>
   </w:docDefaults>
-  <w:latentStyles w:defLockedState="0" w:defUIPriority="99" w:defSemiHidden="0" w:defUnhideWhenUsed="0" w:defQFormat="0" w:count="377">
+  <w:latentStyles w:defLockedState="0" w:defUIPriority="99" w:defSemiHidden="0" w:defUnhideWhenUsed="0" w:defQFormat="0" w:count="376">
     <w:lsdException w:name="Normal" w:uiPriority="0" w:qFormat="1"/>
     <w:lsdException w:name="heading 1" w:uiPriority="9" w:qFormat="1"/>
     <w:lsdException w:name="heading 2" w:semiHidden="1" w:uiPriority="9" w:unhideWhenUsed="1" w:qFormat="1"/>
@@ -2047,7 +2101,6 @@
     <w:lsdException w:name="Hashtag" w:semiHidden="1" w:unhideWhenUsed="1"/>
     <w:lsdException w:name="Unresolved Mention" w:semiHidden="1" w:unhideWhenUsed="1"/>
     <w:lsdException w:name="Smart Link" w:semiHidden="1" w:unhideWhenUsed="1"/>
-    <w:lsdException w:name="Smart Link Error" w:semiHidden="1" w:unhideWhenUsed="1"/>
   </w:latentStyles>
   <w:style w:type="paragraph" w:default="1" w:styleId="Normal">
     <w:name w:val="Normal"/>

</xml_diff>